<commit_message>
Updates to manuscript files
</commit_message>
<xml_diff>
--- a/Manuscript/doc_template.docx
+++ b/Manuscript/doc_template.docx
@@ -1,6 +1,6 @@
 
 <file path=word/document.xml><?xml version="1.0" encoding="utf-8"?>
-<w:document xmlns:wpc="http://schemas.microsoft.com/office/word/2010/wordprocessingCanvas" xmlns:cx="http://schemas.microsoft.com/office/drawing/2014/chartex" xmlns:cx1="http://schemas.microsoft.com/office/drawing/2015/9/8/chartex" xmlns:cx2="http://schemas.microsoft.com/office/drawing/2015/10/21/chartex" xmlns:cx3="http://schemas.microsoft.com/office/drawing/2016/5/9/chartex" xmlns:cx4="http://schemas.microsoft.com/office/drawing/2016/5/10/chartex" xmlns:cx5="http://schemas.microsoft.com/office/drawing/2016/5/11/chartex" xmlns:cx6="http://schemas.microsoft.com/office/drawing/2016/5/12/chartex" xmlns:cx7="http://schemas.microsoft.com/office/drawing/2016/5/13/chartex" xmlns:cx8="http://schemas.microsoft.com/office/drawing/2016/5/14/chartex" xmlns:mc="http://schemas.openxmlformats.org/markup-compatibility/2006" xmlns:aink="http://schemas.microsoft.com/office/drawing/2016/ink" xmlns:am3d="http://schemas.microsoft.com/office/drawing/2017/model3d" xmlns:o="urn:schemas-microsoft-com:office:office" xmlns:oel="http://schemas.microsoft.com/office/2019/extlst" xmlns:r="http://schemas.openxmlformats.org/officeDocument/2006/relationships" xmlns:m="http://schemas.openxmlformats.org/officeDocument/2006/math" xmlns:v="urn:schemas-microsoft-com:vml" xmlns:wp14="http://schemas.microsoft.com/office/word/2010/wordprocessingDrawing" xmlns:wp="http://schemas.openxmlformats.org/drawingml/2006/wordprocessingDrawing" xmlns:w10="urn:schemas-microsoft-com:office:word" xmlns:w="http://schemas.openxmlformats.org/wordprocessingml/2006/main" xmlns:w14="http://schemas.microsoft.com/office/word/2010/wordml" xmlns:w15="http://schemas.microsoft.com/office/word/2012/wordml" xmlns:w16cex="http://schemas.microsoft.com/office/word/2018/wordml/cex" xmlns:w16cid="http://schemas.microsoft.com/office/word/2016/wordml/cid" xmlns:w16="http://schemas.microsoft.com/office/word/2018/wordml" xmlns:w16sdtdh="http://schemas.microsoft.com/office/word/2020/wordml/sdtdatahash" xmlns:w16se="http://schemas.microsoft.com/office/word/2015/wordml/symex" xmlns:wpg="http://schemas.microsoft.com/office/word/2010/wordprocessingGroup" xmlns:wpi="http://schemas.microsoft.com/office/word/2010/wordprocessingInk" xmlns:wne="http://schemas.microsoft.com/office/word/2006/wordml" xmlns:wps="http://schemas.microsoft.com/office/word/2010/wordprocessingShape" mc:Ignorable="w14 w15 w16se w16cid w16 w16cex w16sdtdh wp14">
+<w:document xmlns:wpc="http://schemas.microsoft.com/office/word/2010/wordprocessingCanvas" xmlns:cx="http://schemas.microsoft.com/office/drawing/2014/chartex" xmlns:cx1="http://schemas.microsoft.com/office/drawing/2015/9/8/chartex" xmlns:cx2="http://schemas.microsoft.com/office/drawing/2015/10/21/chartex" xmlns:cx3="http://schemas.microsoft.com/office/drawing/2016/5/9/chartex" xmlns:cx4="http://schemas.microsoft.com/office/drawing/2016/5/10/chartex" xmlns:cx5="http://schemas.microsoft.com/office/drawing/2016/5/11/chartex" xmlns:cx6="http://schemas.microsoft.com/office/drawing/2016/5/12/chartex" xmlns:cx7="http://schemas.microsoft.com/office/drawing/2016/5/13/chartex" xmlns:cx8="http://schemas.microsoft.com/office/drawing/2016/5/14/chartex" xmlns:mc="http://schemas.openxmlformats.org/markup-compatibility/2006" xmlns:aink="http://schemas.microsoft.com/office/drawing/2016/ink" xmlns:am3d="http://schemas.microsoft.com/office/drawing/2017/model3d" xmlns:o="urn:schemas-microsoft-com:office:office" xmlns:oel="http://schemas.microsoft.com/office/2019/extlst" xmlns:r="http://schemas.openxmlformats.org/officeDocument/2006/relationships" xmlns:m="http://schemas.openxmlformats.org/officeDocument/2006/math" xmlns:v="urn:schemas-microsoft-com:vml" xmlns:wp14="http://schemas.microsoft.com/office/word/2010/wordprocessingDrawing" xmlns:wp="http://schemas.openxmlformats.org/drawingml/2006/wordprocessingDrawing" xmlns:w10="urn:schemas-microsoft-com:office:word" xmlns:w="http://schemas.openxmlformats.org/wordprocessingml/2006/main" xmlns:w14="http://schemas.microsoft.com/office/word/2010/wordml" xmlns:w15="http://schemas.microsoft.com/office/word/2012/wordml" xmlns:w16cex="http://schemas.microsoft.com/office/word/2018/wordml/cex" xmlns:w16cid="http://schemas.microsoft.com/office/word/2016/wordml/cid" xmlns:w16="http://schemas.microsoft.com/office/word/2018/wordml" xmlns:w16du="http://schemas.microsoft.com/office/word/2023/wordml/word16du" xmlns:w16sdtdh="http://schemas.microsoft.com/office/word/2020/wordml/sdtdatahash" xmlns:w16se="http://schemas.microsoft.com/office/word/2015/wordml/symex" xmlns:wpg="http://schemas.microsoft.com/office/word/2010/wordprocessingGroup" xmlns:wpi="http://schemas.microsoft.com/office/word/2010/wordprocessingInk" xmlns:wne="http://schemas.microsoft.com/office/word/2006/wordml" xmlns:wps="http://schemas.microsoft.com/office/word/2010/wordprocessingShape" mc:Ignorable="w14 w15 w16se w16cid w16 w16cex w16sdtdh wp14">
   <w:body>
     <w:p>
       <w:pPr>
@@ -33,13 +33,17 @@
       <w:r>
         <w:t>Abstract</w:t>
       </w:r>
+      <w:bookmarkStart w:id="0" w:name="introduction"/>
+      <w:r>
+        <w:br w:type="page"/>
+      </w:r>
     </w:p>
     <w:p>
       <w:pPr>
         <w:pStyle w:val="Heading1"/>
       </w:pPr>
-      <w:bookmarkStart w:id="0" w:name="introduction"/>
       <w:r>
+        <w:lastRenderedPageBreak/>
         <w:t>Heading 1</w:t>
       </w:r>
     </w:p>
@@ -251,7 +255,7 @@
 </file>
 
 <file path=word/endnotes.xml><?xml version="1.0" encoding="utf-8"?>
-<w:endnotes xmlns:wpc="http://schemas.microsoft.com/office/word/2010/wordprocessingCanvas" xmlns:cx="http://schemas.microsoft.com/office/drawing/2014/chartex" xmlns:cx1="http://schemas.microsoft.com/office/drawing/2015/9/8/chartex" xmlns:cx2="http://schemas.microsoft.com/office/drawing/2015/10/21/chartex" xmlns:cx3="http://schemas.microsoft.com/office/drawing/2016/5/9/chartex" xmlns:cx4="http://schemas.microsoft.com/office/drawing/2016/5/10/chartex" xmlns:cx5="http://schemas.microsoft.com/office/drawing/2016/5/11/chartex" xmlns:cx6="http://schemas.microsoft.com/office/drawing/2016/5/12/chartex" xmlns:cx7="http://schemas.microsoft.com/office/drawing/2016/5/13/chartex" xmlns:cx8="http://schemas.microsoft.com/office/drawing/2016/5/14/chartex" xmlns:mc="http://schemas.openxmlformats.org/markup-compatibility/2006" xmlns:aink="http://schemas.microsoft.com/office/drawing/2016/ink" xmlns:am3d="http://schemas.microsoft.com/office/drawing/2017/model3d" xmlns:o="urn:schemas-microsoft-com:office:office" xmlns:oel="http://schemas.microsoft.com/office/2019/extlst" xmlns:r="http://schemas.openxmlformats.org/officeDocument/2006/relationships" xmlns:m="http://schemas.openxmlformats.org/officeDocument/2006/math" xmlns:v="urn:schemas-microsoft-com:vml" xmlns:wp14="http://schemas.microsoft.com/office/word/2010/wordprocessingDrawing" xmlns:wp="http://schemas.openxmlformats.org/drawingml/2006/wordprocessingDrawing" xmlns:w10="urn:schemas-microsoft-com:office:word" xmlns:w="http://schemas.openxmlformats.org/wordprocessingml/2006/main" xmlns:w14="http://schemas.microsoft.com/office/word/2010/wordml" xmlns:w15="http://schemas.microsoft.com/office/word/2012/wordml" xmlns:w16cex="http://schemas.microsoft.com/office/word/2018/wordml/cex" xmlns:w16cid="http://schemas.microsoft.com/office/word/2016/wordml/cid" xmlns:w16="http://schemas.microsoft.com/office/word/2018/wordml" xmlns:w16sdtdh="http://schemas.microsoft.com/office/word/2020/wordml/sdtdatahash" xmlns:w16se="http://schemas.microsoft.com/office/word/2015/wordml/symex" xmlns:wpg="http://schemas.microsoft.com/office/word/2010/wordprocessingGroup" xmlns:wpi="http://schemas.microsoft.com/office/word/2010/wordprocessingInk" xmlns:wne="http://schemas.microsoft.com/office/word/2006/wordml" xmlns:wps="http://schemas.microsoft.com/office/word/2010/wordprocessingShape" mc:Ignorable="w14 w15 w16se w16cid w16 w16cex w16sdtdh wp14">
+<w:endnotes xmlns:wpc="http://schemas.microsoft.com/office/word/2010/wordprocessingCanvas" xmlns:cx="http://schemas.microsoft.com/office/drawing/2014/chartex" xmlns:cx1="http://schemas.microsoft.com/office/drawing/2015/9/8/chartex" xmlns:cx2="http://schemas.microsoft.com/office/drawing/2015/10/21/chartex" xmlns:cx3="http://schemas.microsoft.com/office/drawing/2016/5/9/chartex" xmlns:cx4="http://schemas.microsoft.com/office/drawing/2016/5/10/chartex" xmlns:cx5="http://schemas.microsoft.com/office/drawing/2016/5/11/chartex" xmlns:cx6="http://schemas.microsoft.com/office/drawing/2016/5/12/chartex" xmlns:cx7="http://schemas.microsoft.com/office/drawing/2016/5/13/chartex" xmlns:cx8="http://schemas.microsoft.com/office/drawing/2016/5/14/chartex" xmlns:mc="http://schemas.openxmlformats.org/markup-compatibility/2006" xmlns:aink="http://schemas.microsoft.com/office/drawing/2016/ink" xmlns:am3d="http://schemas.microsoft.com/office/drawing/2017/model3d" xmlns:o="urn:schemas-microsoft-com:office:office" xmlns:oel="http://schemas.microsoft.com/office/2019/extlst" xmlns:r="http://schemas.openxmlformats.org/officeDocument/2006/relationships" xmlns:m="http://schemas.openxmlformats.org/officeDocument/2006/math" xmlns:v="urn:schemas-microsoft-com:vml" xmlns:wp14="http://schemas.microsoft.com/office/word/2010/wordprocessingDrawing" xmlns:wp="http://schemas.openxmlformats.org/drawingml/2006/wordprocessingDrawing" xmlns:w10="urn:schemas-microsoft-com:office:word" xmlns:w="http://schemas.openxmlformats.org/wordprocessingml/2006/main" xmlns:w14="http://schemas.microsoft.com/office/word/2010/wordml" xmlns:w15="http://schemas.microsoft.com/office/word/2012/wordml" xmlns:w16cex="http://schemas.microsoft.com/office/word/2018/wordml/cex" xmlns:w16cid="http://schemas.microsoft.com/office/word/2016/wordml/cid" xmlns:w16="http://schemas.microsoft.com/office/word/2018/wordml" xmlns:w16du="http://schemas.microsoft.com/office/word/2023/wordml/word16du" xmlns:w16sdtdh="http://schemas.microsoft.com/office/word/2020/wordml/sdtdatahash" xmlns:w16se="http://schemas.microsoft.com/office/word/2015/wordml/symex" xmlns:wpg="http://schemas.microsoft.com/office/word/2010/wordprocessingGroup" xmlns:wpi="http://schemas.microsoft.com/office/word/2010/wordprocessingInk" xmlns:wne="http://schemas.microsoft.com/office/word/2006/wordml" xmlns:wps="http://schemas.microsoft.com/office/word/2010/wordprocessingShape" mc:Ignorable="w14 w15 w16se w16cid w16 w16cex w16sdtdh wp14">
   <w:endnote w:type="separator" w:id="-1">
     <w:p>
       <w:pPr>
@@ -276,7 +280,7 @@
 </file>
 
 <file path=word/footnotes.xml><?xml version="1.0" encoding="utf-8"?>
-<w:footnotes xmlns:wpc="http://schemas.microsoft.com/office/word/2010/wordprocessingCanvas" xmlns:cx="http://schemas.microsoft.com/office/drawing/2014/chartex" xmlns:cx1="http://schemas.microsoft.com/office/drawing/2015/9/8/chartex" xmlns:cx2="http://schemas.microsoft.com/office/drawing/2015/10/21/chartex" xmlns:cx3="http://schemas.microsoft.com/office/drawing/2016/5/9/chartex" xmlns:cx4="http://schemas.microsoft.com/office/drawing/2016/5/10/chartex" xmlns:cx5="http://schemas.microsoft.com/office/drawing/2016/5/11/chartex" xmlns:cx6="http://schemas.microsoft.com/office/drawing/2016/5/12/chartex" xmlns:cx7="http://schemas.microsoft.com/office/drawing/2016/5/13/chartex" xmlns:cx8="http://schemas.microsoft.com/office/drawing/2016/5/14/chartex" xmlns:mc="http://schemas.openxmlformats.org/markup-compatibility/2006" xmlns:aink="http://schemas.microsoft.com/office/drawing/2016/ink" xmlns:am3d="http://schemas.microsoft.com/office/drawing/2017/model3d" xmlns:o="urn:schemas-microsoft-com:office:office" xmlns:oel="http://schemas.microsoft.com/office/2019/extlst" xmlns:r="http://schemas.openxmlformats.org/officeDocument/2006/relationships" xmlns:m="http://schemas.openxmlformats.org/officeDocument/2006/math" xmlns:v="urn:schemas-microsoft-com:vml" xmlns:wp14="http://schemas.microsoft.com/office/word/2010/wordprocessingDrawing" xmlns:wp="http://schemas.openxmlformats.org/drawingml/2006/wordprocessingDrawing" xmlns:w10="urn:schemas-microsoft-com:office:word" xmlns:w="http://schemas.openxmlformats.org/wordprocessingml/2006/main" xmlns:w14="http://schemas.microsoft.com/office/word/2010/wordml" xmlns:w15="http://schemas.microsoft.com/office/word/2012/wordml" xmlns:w16cex="http://schemas.microsoft.com/office/word/2018/wordml/cex" xmlns:w16cid="http://schemas.microsoft.com/office/word/2016/wordml/cid" xmlns:w16="http://schemas.microsoft.com/office/word/2018/wordml" xmlns:w16sdtdh="http://schemas.microsoft.com/office/word/2020/wordml/sdtdatahash" xmlns:w16se="http://schemas.microsoft.com/office/word/2015/wordml/symex" xmlns:wpg="http://schemas.microsoft.com/office/word/2010/wordprocessingGroup" xmlns:wpi="http://schemas.microsoft.com/office/word/2010/wordprocessingInk" xmlns:wne="http://schemas.microsoft.com/office/word/2006/wordml" xmlns:wps="http://schemas.microsoft.com/office/word/2010/wordprocessingShape" mc:Ignorable="w14 w15 w16se w16cid w16 w16cex w16sdtdh wp14">
+<w:footnotes xmlns:wpc="http://schemas.microsoft.com/office/word/2010/wordprocessingCanvas" xmlns:cx="http://schemas.microsoft.com/office/drawing/2014/chartex" xmlns:cx1="http://schemas.microsoft.com/office/drawing/2015/9/8/chartex" xmlns:cx2="http://schemas.microsoft.com/office/drawing/2015/10/21/chartex" xmlns:cx3="http://schemas.microsoft.com/office/drawing/2016/5/9/chartex" xmlns:cx4="http://schemas.microsoft.com/office/drawing/2016/5/10/chartex" xmlns:cx5="http://schemas.microsoft.com/office/drawing/2016/5/11/chartex" xmlns:cx6="http://schemas.microsoft.com/office/drawing/2016/5/12/chartex" xmlns:cx7="http://schemas.microsoft.com/office/drawing/2016/5/13/chartex" xmlns:cx8="http://schemas.microsoft.com/office/drawing/2016/5/14/chartex" xmlns:mc="http://schemas.openxmlformats.org/markup-compatibility/2006" xmlns:aink="http://schemas.microsoft.com/office/drawing/2016/ink" xmlns:am3d="http://schemas.microsoft.com/office/drawing/2017/model3d" xmlns:o="urn:schemas-microsoft-com:office:office" xmlns:oel="http://schemas.microsoft.com/office/2019/extlst" xmlns:r="http://schemas.openxmlformats.org/officeDocument/2006/relationships" xmlns:m="http://schemas.openxmlformats.org/officeDocument/2006/math" xmlns:v="urn:schemas-microsoft-com:vml" xmlns:wp14="http://schemas.microsoft.com/office/word/2010/wordprocessingDrawing" xmlns:wp="http://schemas.openxmlformats.org/drawingml/2006/wordprocessingDrawing" xmlns:w10="urn:schemas-microsoft-com:office:word" xmlns:w="http://schemas.openxmlformats.org/wordprocessingml/2006/main" xmlns:w14="http://schemas.microsoft.com/office/word/2010/wordml" xmlns:w15="http://schemas.microsoft.com/office/word/2012/wordml" xmlns:w16cex="http://schemas.microsoft.com/office/word/2018/wordml/cex" xmlns:w16cid="http://schemas.microsoft.com/office/word/2016/wordml/cid" xmlns:w16="http://schemas.microsoft.com/office/word/2018/wordml" xmlns:w16du="http://schemas.microsoft.com/office/word/2023/wordml/word16du" xmlns:w16sdtdh="http://schemas.microsoft.com/office/word/2020/wordml/sdtdatahash" xmlns:w16se="http://schemas.microsoft.com/office/word/2015/wordml/symex" xmlns:wpg="http://schemas.microsoft.com/office/word/2010/wordprocessingGroup" xmlns:wpi="http://schemas.microsoft.com/office/word/2010/wordprocessingInk" xmlns:wne="http://schemas.microsoft.com/office/word/2006/wordml" xmlns:wps="http://schemas.microsoft.com/office/word/2010/wordprocessingShape" mc:Ignorable="w14 w15 w16se w16cid w16 w16cex w16sdtdh wp14">
   <w:footnote w:type="separator" w:id="-1">
     <w:p>
       <w:r>
@@ -295,7 +299,7 @@
 </file>
 
 <file path=word/numbering.xml><?xml version="1.0" encoding="utf-8"?>
-<w:numbering xmlns:wpc="http://schemas.microsoft.com/office/word/2010/wordprocessingCanvas" xmlns:cx="http://schemas.microsoft.com/office/drawing/2014/chartex" xmlns:cx1="http://schemas.microsoft.com/office/drawing/2015/9/8/chartex" xmlns:cx2="http://schemas.microsoft.com/office/drawing/2015/10/21/chartex" xmlns:cx3="http://schemas.microsoft.com/office/drawing/2016/5/9/chartex" xmlns:cx4="http://schemas.microsoft.com/office/drawing/2016/5/10/chartex" xmlns:cx5="http://schemas.microsoft.com/office/drawing/2016/5/11/chartex" xmlns:cx6="http://schemas.microsoft.com/office/drawing/2016/5/12/chartex" xmlns:cx7="http://schemas.microsoft.com/office/drawing/2016/5/13/chartex" xmlns:cx8="http://schemas.microsoft.com/office/drawing/2016/5/14/chartex" xmlns:mc="http://schemas.openxmlformats.org/markup-compatibility/2006" xmlns:aink="http://schemas.microsoft.com/office/drawing/2016/ink" xmlns:am3d="http://schemas.microsoft.com/office/drawing/2017/model3d" xmlns:o="urn:schemas-microsoft-com:office:office" xmlns:oel="http://schemas.microsoft.com/office/2019/extlst" xmlns:r="http://schemas.openxmlformats.org/officeDocument/2006/relationships" xmlns:m="http://schemas.openxmlformats.org/officeDocument/2006/math" xmlns:v="urn:schemas-microsoft-com:vml" xmlns:wp14="http://schemas.microsoft.com/office/word/2010/wordprocessingDrawing" xmlns:wp="http://schemas.openxmlformats.org/drawingml/2006/wordprocessingDrawing" xmlns:w10="urn:schemas-microsoft-com:office:word" xmlns:w="http://schemas.openxmlformats.org/wordprocessingml/2006/main" xmlns:w14="http://schemas.microsoft.com/office/word/2010/wordml" xmlns:w15="http://schemas.microsoft.com/office/word/2012/wordml" xmlns:w16cex="http://schemas.microsoft.com/office/word/2018/wordml/cex" xmlns:w16cid="http://schemas.microsoft.com/office/word/2016/wordml/cid" xmlns:w16="http://schemas.microsoft.com/office/word/2018/wordml" xmlns:w16sdtdh="http://schemas.microsoft.com/office/word/2020/wordml/sdtdatahash" xmlns:w16se="http://schemas.microsoft.com/office/word/2015/wordml/symex" xmlns:wpg="http://schemas.microsoft.com/office/word/2010/wordprocessingGroup" xmlns:wpi="http://schemas.microsoft.com/office/word/2010/wordprocessingInk" xmlns:wne="http://schemas.microsoft.com/office/word/2006/wordml" xmlns:wps="http://schemas.microsoft.com/office/word/2010/wordprocessingShape" mc:Ignorable="w14 w15 w16se w16cid w16 w16cex w16sdtdh wp14">
+<w:numbering xmlns:wpc="http://schemas.microsoft.com/office/word/2010/wordprocessingCanvas" xmlns:cx="http://schemas.microsoft.com/office/drawing/2014/chartex" xmlns:cx1="http://schemas.microsoft.com/office/drawing/2015/9/8/chartex" xmlns:cx2="http://schemas.microsoft.com/office/drawing/2015/10/21/chartex" xmlns:cx3="http://schemas.microsoft.com/office/drawing/2016/5/9/chartex" xmlns:cx4="http://schemas.microsoft.com/office/drawing/2016/5/10/chartex" xmlns:cx5="http://schemas.microsoft.com/office/drawing/2016/5/11/chartex" xmlns:cx6="http://schemas.microsoft.com/office/drawing/2016/5/12/chartex" xmlns:cx7="http://schemas.microsoft.com/office/drawing/2016/5/13/chartex" xmlns:cx8="http://schemas.microsoft.com/office/drawing/2016/5/14/chartex" xmlns:mc="http://schemas.openxmlformats.org/markup-compatibility/2006" xmlns:aink="http://schemas.microsoft.com/office/drawing/2016/ink" xmlns:am3d="http://schemas.microsoft.com/office/drawing/2017/model3d" xmlns:o="urn:schemas-microsoft-com:office:office" xmlns:oel="http://schemas.microsoft.com/office/2019/extlst" xmlns:r="http://schemas.openxmlformats.org/officeDocument/2006/relationships" xmlns:m="http://schemas.openxmlformats.org/officeDocument/2006/math" xmlns:v="urn:schemas-microsoft-com:vml" xmlns:wp14="http://schemas.microsoft.com/office/word/2010/wordprocessingDrawing" xmlns:wp="http://schemas.openxmlformats.org/drawingml/2006/wordprocessingDrawing" xmlns:w10="urn:schemas-microsoft-com:office:word" xmlns:w="http://schemas.openxmlformats.org/wordprocessingml/2006/main" xmlns:w14="http://schemas.microsoft.com/office/word/2010/wordml" xmlns:w15="http://schemas.microsoft.com/office/word/2012/wordml" xmlns:w16cex="http://schemas.microsoft.com/office/word/2018/wordml/cex" xmlns:w16cid="http://schemas.microsoft.com/office/word/2016/wordml/cid" xmlns:w16="http://schemas.microsoft.com/office/word/2018/wordml" xmlns:w16du="http://schemas.microsoft.com/office/word/2023/wordml/word16du" xmlns:w16sdtdh="http://schemas.microsoft.com/office/word/2020/wordml/sdtdatahash" xmlns:w16se="http://schemas.microsoft.com/office/word/2015/wordml/symex" xmlns:wpg="http://schemas.microsoft.com/office/word/2010/wordprocessingGroup" xmlns:wpi="http://schemas.microsoft.com/office/word/2010/wordprocessingInk" xmlns:wne="http://schemas.microsoft.com/office/word/2006/wordml" xmlns:wps="http://schemas.microsoft.com/office/word/2010/wordprocessingShape" mc:Ignorable="w14 w15 w16se w16cid w16 w16cex w16sdtdh wp14">
   <w:abstractNum w:abstractNumId="0" w15:restartNumberingAfterBreak="0">
     <w:nsid w:val="0000A990"/>
     <w:multiLevelType w:val="multilevel"/>
@@ -1052,7 +1056,7 @@
     <w:basedOn w:val="Normal"/>
     <w:next w:val="BodyText"/>
     <w:qFormat/>
-    <w:rsid w:val="00727414"/>
+    <w:rsid w:val="00127D39"/>
     <w:pPr>
       <w:keepNext/>
       <w:keepLines/>
@@ -1062,7 +1066,6 @@
       <w:rFonts w:eastAsiaTheme="majorEastAsia" w:cstheme="majorBidi"/>
       <w:b/>
       <w:bCs/>
-      <w:sz w:val="36"/>
       <w:szCs w:val="36"/>
     </w:rPr>
   </w:style>
@@ -1111,11 +1114,11 @@
     <w:basedOn w:val="Normal"/>
     <w:next w:val="BodyText"/>
     <w:qFormat/>
-    <w:rsid w:val="003F629D"/>
+    <w:rsid w:val="00D543B6"/>
     <w:pPr>
       <w:keepNext/>
       <w:keepLines/>
-      <w:spacing w:before="300" w:after="300" w:line="480" w:lineRule="auto"/>
+      <w:spacing w:before="300" w:after="300"/>
     </w:pPr>
     <w:rPr>
       <w:szCs w:val="20"/>

</xml_diff>